<commit_message>
meteostat data quality report and plan
</commit_message>
<xml_diff>
--- a/ml_pipeline/data_evaluation/weather_meteostat/Python Meteostat Data Quality Report.docx
+++ b/ml_pipeline/data_evaluation/weather_meteostat/Python Meteostat Data Quality Report.docx
@@ -223,21 +223,13 @@
         <w:rPr>
           <w:rFonts w:cs="Arial"/>
         </w:rPr>
-        <w:t xml:space="preserve"> This appears to be a clean </w:t>
-      </w:r>
-      <w:proofErr w:type="gramStart"/>
-      <w:r>
-        <w:rPr>
-          <w:rFonts w:cs="Arial"/>
-        </w:rPr>
-        <w:t>dataset, and</w:t>
-      </w:r>
-      <w:proofErr w:type="gramEnd"/>
-      <w:r>
-        <w:rPr>
-          <w:rFonts w:cs="Arial"/>
-        </w:rPr>
-        <w:t xml:space="preserve"> is excellent data to use for busyness calculation purposes.</w:t>
+        <w:t xml:space="preserve"> </w:t>
+      </w:r>
+      <w:r>
+        <w:rPr>
+          <w:rFonts w:cs="Arial"/>
+        </w:rPr>
+        <w:t xml:space="preserve">When comparing with data from meteorological stations around New York, it appears that this data is being pulled from Newark Airport, instead of the closest station. This is fine for the purposes of this app, however if extra time allows it is recommended to pull the data directly from the meteorological stations. As wind speed and wind direction appear to vary around the city, these features will need to be dropped. Data was taken from 5 different latitude/longitude coordinates in NYC, including one for Central Park. </w:t>
       </w:r>
     </w:p>
     <w:p>
@@ -264,25 +256,26 @@
         <w:rPr>
           <w:rFonts w:cs="Arial"/>
         </w:rPr>
-        <w:t xml:space="preserve">Test 1: No </w:t>
-      </w:r>
-      <w:r>
-        <w:rPr>
-          <w:rFonts w:cs="Arial"/>
-        </w:rPr>
-        <w:t>temperature value</w:t>
-      </w:r>
-      <w:r>
-        <w:rPr>
-          <w:rFonts w:cs="Arial"/>
-        </w:rPr>
-        <w:t xml:space="preserve"> </w:t>
-      </w:r>
-      <w:r>
-        <w:rPr>
-          <w:rFonts w:cs="Arial"/>
-        </w:rPr>
-        <w:t>below the lowest recorded in 2023 (3 degrees) or above the highest recorded (93 degrees)</w:t>
+        <w:t xml:space="preserve">Test 1: </w:t>
+      </w:r>
+      <w:r>
+        <w:rPr>
+          <w:rFonts w:cs="Arial"/>
+        </w:rPr>
+        <w:t>No timestamps before Jan 2021 or after 28</w:t>
+      </w:r>
+      <w:r>
+        <w:rPr>
+          <w:rFonts w:cs="Arial"/>
+          <w:vertAlign w:val="superscript"/>
+        </w:rPr>
+        <w:t>th</w:t>
+      </w:r>
+      <w:r>
+        <w:rPr>
+          <w:rFonts w:cs="Arial"/>
+        </w:rPr>
+        <w:t xml:space="preserve"> May 2024</w:t>
       </w:r>
       <w:r>
         <w:rPr>
@@ -325,33 +318,19 @@
         <w:rPr>
           <w:rFonts w:cs="Arial"/>
         </w:rPr>
-        <w:t>Test 2: No valid timestamp-</w:t>
-      </w:r>
-      <w:proofErr w:type="spellStart"/>
-      <w:r>
-        <w:rPr>
-          <w:rFonts w:cs="Arial"/>
-        </w:rPr>
-        <w:t>station_</w:t>
-      </w:r>
-      <w:r>
-        <w:rPr>
-          <w:rFonts w:cs="Arial"/>
-        </w:rPr>
-        <w:t>complex_</w:t>
-      </w:r>
-      <w:r>
-        <w:rPr>
-          <w:rFonts w:cs="Arial"/>
-        </w:rPr>
-        <w:t>id</w:t>
-      </w:r>
-      <w:proofErr w:type="spellEnd"/>
-      <w:r>
-        <w:rPr>
-          <w:rFonts w:cs="Arial"/>
-        </w:rPr>
-        <w:t xml:space="preserve"> combination has 0 rows in the dataset.</w:t>
+        <w:t xml:space="preserve">Test 2: </w:t>
+      </w:r>
+      <w:r>
+        <w:rPr>
+          <w:rFonts w:cs="Arial"/>
+        </w:rPr>
+        <w:t>No missing hour/location combinations</w:t>
+      </w:r>
+      <w:r>
+        <w:rPr>
+          <w:rFonts w:cs="Arial"/>
+        </w:rPr>
+        <w:t>.</w:t>
       </w:r>
     </w:p>
     <w:p>
@@ -369,84 +348,20 @@
         <w:rPr>
           <w:rFonts w:cs="Arial"/>
         </w:rPr>
-        <w:t xml:space="preserve">8,619,539 / </w:t>
-      </w:r>
-      <w:r>
-        <w:rPr>
-          <w:rFonts w:cs="Arial"/>
-        </w:rPr>
-        <w:t>65</w:t>
-      </w:r>
-      <w:r>
-        <w:rPr>
-          <w:rFonts w:cs="Arial"/>
-        </w:rPr>
-        <w:t>,</w:t>
-      </w:r>
-      <w:r>
-        <w:rPr>
-          <w:rFonts w:cs="Arial"/>
-        </w:rPr>
-        <w:t>910</w:t>
-      </w:r>
-      <w:r>
-        <w:rPr>
-          <w:rFonts w:cs="Arial"/>
-        </w:rPr>
-        <w:t>,</w:t>
-      </w:r>
-      <w:r>
-        <w:rPr>
-          <w:rFonts w:cs="Arial"/>
-        </w:rPr>
-        <w:t>87</w:t>
-      </w:r>
-      <w:r>
-        <w:rPr>
-          <w:rFonts w:cs="Arial"/>
-        </w:rPr>
-        <w:t xml:space="preserve">1 timestamp – </w:t>
-      </w:r>
-      <w:proofErr w:type="spellStart"/>
-      <w:r>
-        <w:rPr>
-          <w:rFonts w:cs="Arial"/>
-        </w:rPr>
-        <w:t>station_complex_id</w:t>
-      </w:r>
-      <w:proofErr w:type="spellEnd"/>
-      <w:r>
-        <w:rPr>
-          <w:rFonts w:cs="Arial"/>
-        </w:rPr>
-        <w:t xml:space="preserve"> combinations</w:t>
-      </w:r>
-      <w:r>
-        <w:rPr>
-          <w:rFonts w:cs="Arial"/>
-        </w:rPr>
-        <w:t xml:space="preserve"> are missing.</w:t>
-      </w:r>
-    </w:p>
-    <w:p>
-      <w:pPr>
-        <w:pStyle w:val="Heading2"/>
-      </w:pPr>
-      <w:r>
-        <w:t>Review Continuous Features</w:t>
-      </w:r>
-    </w:p>
-    <w:p>
-      <w:pPr>
-        <w:pStyle w:val="Heading3"/>
-      </w:pPr>
-      <w:r>
-        <w:t>Descriptive Statistics</w:t>
-      </w:r>
-    </w:p>
-    <w:p>
-      <w:r>
-        <w:t>There are 4 continuous features in this dataset:</w:t>
+        <w:t>0 instances.</w:t>
+      </w:r>
+    </w:p>
+    <w:p>
+      <w:pPr>
+        <w:rPr>
+          <w:rFonts w:cs="Arial"/>
+        </w:rPr>
+      </w:pPr>
+      <w:r>
+        <w:rPr>
+          <w:rFonts w:cs="Arial"/>
+        </w:rPr>
+        <w:t>Test 3: No temperature in central park in 2023 below NYC central park min (-16.1 C) or above NYC central park max (+33.9 C).</w:t>
       </w:r>
     </w:p>
     <w:p>
@@ -456,9 +371,153 @@
           <w:ilvl w:val="0"/>
           <w:numId w:val="1"/>
         </w:numPr>
-      </w:pPr>
-      <w:r>
-        <w:t>Transit Timestamp</w:t>
+        <w:rPr>
+          <w:rFonts w:cs="Arial"/>
+        </w:rPr>
+      </w:pPr>
+      <w:r>
+        <w:rPr>
+          <w:rFonts w:cs="Arial"/>
+        </w:rPr>
+        <w:t>25 instances. These are from the recorded hottest times of the year (27</w:t>
+      </w:r>
+      <w:r>
+        <w:rPr>
+          <w:rFonts w:cs="Arial"/>
+          <w:vertAlign w:val="superscript"/>
+        </w:rPr>
+        <w:t>th</w:t>
+      </w:r>
+      <w:r>
+        <w:rPr>
+          <w:rFonts w:cs="Arial"/>
+        </w:rPr>
+        <w:t xml:space="preserve"> Aug and 7</w:t>
+      </w:r>
+      <w:r>
+        <w:rPr>
+          <w:rFonts w:cs="Arial"/>
+          <w:vertAlign w:val="superscript"/>
+        </w:rPr>
+        <w:t>th</w:t>
+      </w:r>
+      <w:r>
+        <w:rPr>
+          <w:rFonts w:cs="Arial"/>
+        </w:rPr>
+        <w:t xml:space="preserve"> Sept). It appears this is </w:t>
+      </w:r>
+      <w:proofErr w:type="gramStart"/>
+      <w:r>
+        <w:rPr>
+          <w:rFonts w:cs="Arial"/>
+        </w:rPr>
+        <w:t>due to the fact that</w:t>
+      </w:r>
+      <w:proofErr w:type="gramEnd"/>
+      <w:r>
+        <w:rPr>
+          <w:rFonts w:cs="Arial"/>
+        </w:rPr>
+        <w:t xml:space="preserve"> </w:t>
+      </w:r>
+      <w:proofErr w:type="spellStart"/>
+      <w:r>
+        <w:rPr>
+          <w:rFonts w:cs="Arial"/>
+        </w:rPr>
+        <w:t>meteostat</w:t>
+      </w:r>
+      <w:proofErr w:type="spellEnd"/>
+      <w:r>
+        <w:rPr>
+          <w:rFonts w:cs="Arial"/>
+        </w:rPr>
+        <w:t xml:space="preserve"> pulls data from Newark Airport and not the Central Park meteorological station.</w:t>
+      </w:r>
+    </w:p>
+    <w:p>
+      <w:pPr>
+        <w:rPr>
+          <w:rFonts w:cs="Arial"/>
+        </w:rPr>
+      </w:pPr>
+      <w:r>
+        <w:rPr>
+          <w:rFonts w:cs="Arial"/>
+        </w:rPr>
+        <w:t>Test 4: Wind direction not below 0 or above 360</w:t>
+      </w:r>
+    </w:p>
+    <w:p>
+      <w:pPr>
+        <w:pStyle w:val="ListParagraph"/>
+        <w:numPr>
+          <w:ilvl w:val="0"/>
+          <w:numId w:val="1"/>
+        </w:numPr>
+        <w:rPr>
+          <w:rFonts w:cs="Arial"/>
+        </w:rPr>
+      </w:pPr>
+      <w:r>
+        <w:rPr>
+          <w:rFonts w:cs="Arial"/>
+        </w:rPr>
+        <w:t xml:space="preserve">0 </w:t>
+      </w:r>
+      <w:proofErr w:type="spellStart"/>
+      <w:r>
+        <w:rPr>
+          <w:rFonts w:cs="Arial"/>
+        </w:rPr>
+        <w:t>Insances</w:t>
+      </w:r>
+      <w:proofErr w:type="spellEnd"/>
+      <w:r>
+        <w:rPr>
+          <w:rFonts w:cs="Arial"/>
+        </w:rPr>
+        <w:t>.</w:t>
+      </w:r>
+    </w:p>
+    <w:p>
+      <w:pPr>
+        <w:pStyle w:val="Heading2"/>
+      </w:pPr>
+      <w:r>
+        <w:t>Review Continuous Features</w:t>
+      </w:r>
+    </w:p>
+    <w:p>
+      <w:pPr>
+        <w:pStyle w:val="Heading3"/>
+      </w:pPr>
+      <w:r>
+        <w:t>Descriptive Statistics</w:t>
+      </w:r>
+    </w:p>
+    <w:p>
+      <w:r>
+        <w:t xml:space="preserve">There are </w:t>
+      </w:r>
+      <w:r>
+        <w:t>12</w:t>
+      </w:r>
+      <w:r>
+        <w:t xml:space="preserve"> continuous features in this dataset:</w:t>
+      </w:r>
+    </w:p>
+    <w:p>
+      <w:pPr>
+        <w:pStyle w:val="ListParagraph"/>
+        <w:numPr>
+          <w:ilvl w:val="0"/>
+          <w:numId w:val="1"/>
+        </w:numPr>
+      </w:pPr>
+      <w:r>
+        <w:t>Time</w:t>
       </w:r>
     </w:p>
     <w:p>
@@ -470,6 +529,7 @@
         </w:numPr>
       </w:pPr>
       <w:r>
+        <w:lastRenderedPageBreak/>
         <w:t>This has an even distribution across all months.</w:t>
       </w:r>
       <w:r>
@@ -529,7 +589,7 @@
         </w:numPr>
       </w:pPr>
       <w:r>
-        <w:t>Ridership</w:t>
+        <w:t>Temperature</w:t>
       </w:r>
     </w:p>
     <w:p>
@@ -541,18 +601,13 @@
         </w:numPr>
       </w:pPr>
       <w:r>
-        <w:t xml:space="preserve">Mean ridership is 44, with a min of 1 and a max of 14243. From this data </w:t>
-      </w:r>
-      <w:proofErr w:type="gramStart"/>
-      <w:r>
-        <w:t>it is clear that stations</w:t>
-      </w:r>
-      <w:proofErr w:type="gramEnd"/>
-      <w:r>
-        <w:t xml:space="preserve"> with no ridership in a given hour do not get a line on the table. </w:t>
-      </w:r>
-      <w:r>
-        <w:t>The outlier of 14243 is expected. This was likely a busy station during a large event.</w:t>
+        <w:t>Temperature has a mean of 13.8 C with a min of -</w:t>
+      </w:r>
+      <w:r>
+        <w:t>15</w:t>
+      </w:r>
+      <w:r>
+        <w:t xml:space="preserve"> and a max of 38.9, which lie within the expected temperatures of NYC. There are no missing values.</w:t>
       </w:r>
     </w:p>
     <w:p>
@@ -564,7 +619,7 @@
         </w:numPr>
       </w:pPr>
       <w:r>
-        <w:t>Transfers</w:t>
+        <w:t>Dew Point</w:t>
       </w:r>
     </w:p>
     <w:p>
@@ -576,7 +631,10 @@
         </w:numPr>
       </w:pPr>
       <w:r>
-        <w:t>Transfers have a mean of 1.85, a min of 0 and a max of 1242. This is in line with expectations.</w:t>
+        <w:t xml:space="preserve">Dew point </w:t>
+      </w:r>
+      <w:r>
+        <w:t>has a mean of 5 C with a min of -25.6 and a max of 24.5. There are no missing values.</w:t>
       </w:r>
     </w:p>
     <w:p>
@@ -588,10 +646,7 @@
         </w:numPr>
       </w:pPr>
       <w:r>
-        <w:t>Latitude</w:t>
-      </w:r>
-      <w:r>
-        <w:t xml:space="preserve"> and longitude</w:t>
+        <w:t>Relative Humidity</w:t>
       </w:r>
     </w:p>
     <w:p>
@@ -603,60 +658,10 @@
         </w:numPr>
       </w:pPr>
       <w:r>
-        <w:lastRenderedPageBreak/>
-        <w:t xml:space="preserve">Latitude and longitude have a standard distribution. The mean value of </w:t>
-      </w:r>
-      <w:r>
-        <w:t>40°43'56.3"N 73°56'06.6"W</w:t>
-      </w:r>
-      <w:r>
-        <w:t xml:space="preserve"> points directly to the </w:t>
-      </w:r>
-      <w:proofErr w:type="spellStart"/>
-      <w:r>
-        <w:t>center</w:t>
-      </w:r>
-      <w:proofErr w:type="spellEnd"/>
-      <w:r>
-        <w:t xml:space="preserve"> of New York.</w:t>
-      </w:r>
-    </w:p>
-    <w:p>
-      <w:pPr>
-        <w:pStyle w:val="Heading3"/>
-      </w:pPr>
-      <w:r>
-        <w:t>Histograms</w:t>
-      </w:r>
-    </w:p>
-    <w:p>
-      <w:r>
-        <w:t>All Histograms can be found in the appendix as a summary sheet. All features show a plausible distribution.</w:t>
-      </w:r>
-    </w:p>
-    <w:p>
-      <w:pPr>
-        <w:pStyle w:val="Heading2"/>
-      </w:pPr>
-      <w:r>
-        <w:t xml:space="preserve">Review </w:t>
-      </w:r>
-      <w:r>
-        <w:t>Categorical</w:t>
-      </w:r>
-      <w:r>
-        <w:t xml:space="preserve"> Features</w:t>
-      </w:r>
-    </w:p>
-    <w:p>
-      <w:r>
-        <w:t xml:space="preserve">There are 7 </w:t>
-      </w:r>
-      <w:r>
-        <w:t xml:space="preserve">categorical </w:t>
-      </w:r>
-      <w:r>
-        <w:t>features in the dataset:</w:t>
+        <w:t>Relative humidity has a mean of 60%, with a min of 6% and a max of 76%</w:t>
+      </w:r>
+      <w:r>
+        <w:t>. There are no missing values.</w:t>
       </w:r>
     </w:p>
     <w:p>
@@ -668,13 +673,8 @@
         </w:numPr>
       </w:pPr>
       <w:r>
-        <w:t xml:space="preserve">Transit </w:t>
-      </w:r>
-      <w:proofErr w:type="gramStart"/>
-      <w:r>
-        <w:t>mode</w:t>
-      </w:r>
-      <w:proofErr w:type="gramEnd"/>
+        <w:t>Precipitation</w:t>
+      </w:r>
     </w:p>
     <w:p>
       <w:pPr>
@@ -685,15 +685,34 @@
         </w:numPr>
       </w:pPr>
       <w:r>
-        <w:t xml:space="preserve">This has 3 possible </w:t>
-      </w:r>
-      <w:proofErr w:type="gramStart"/>
-      <w:r>
-        <w:t>values;</w:t>
-      </w:r>
-      <w:proofErr w:type="gramEnd"/>
-      <w:r>
-        <w:t xml:space="preserve"> subway, railway, and tram. Large majority of trips were taken by subway.</w:t>
+        <w:t>Precipitation</w:t>
+      </w:r>
+      <w:r>
+        <w:t xml:space="preserve"> has a mean of </w:t>
+      </w:r>
+      <w:r>
+        <w:t>0.16 mm</w:t>
+      </w:r>
+      <w:r>
+        <w:t xml:space="preserve">, with a min of </w:t>
+      </w:r>
+      <w:r>
+        <w:t>0 mm</w:t>
+      </w:r>
+      <w:r>
+        <w:t xml:space="preserve"> and a max of </w:t>
+      </w:r>
+      <w:r>
+        <w:t>36.8 mm</w:t>
+      </w:r>
+      <w:r>
+        <w:t xml:space="preserve">. </w:t>
+      </w:r>
+      <w:r>
+        <w:t>0.007% of values are missing</w:t>
+      </w:r>
+      <w:r>
+        <w:t>.</w:t>
       </w:r>
     </w:p>
     <w:p>
@@ -705,7 +724,7 @@
         </w:numPr>
       </w:pPr>
       <w:r>
-        <w:t>Station complex id</w:t>
+        <w:t>Snow</w:t>
       </w:r>
     </w:p>
     <w:p>
@@ -717,15 +736,7 @@
         </w:numPr>
       </w:pPr>
       <w:r>
-        <w:t xml:space="preserve">There are 854 unique values. There is </w:t>
-      </w:r>
-      <w:proofErr w:type="gramStart"/>
-      <w:r>
-        <w:t>a fairly even</w:t>
-      </w:r>
-      <w:proofErr w:type="gramEnd"/>
-      <w:r>
-        <w:t xml:space="preserve"> distribution across all values.</w:t>
+        <w:t>100% of values are missing.</w:t>
       </w:r>
     </w:p>
     <w:p>
@@ -737,7 +748,7 @@
         </w:numPr>
       </w:pPr>
       <w:r>
-        <w:t>Station complex</w:t>
+        <w:t>Wind Direction</w:t>
       </w:r>
     </w:p>
     <w:p>
@@ -749,23 +760,26 @@
         </w:numPr>
       </w:pPr>
       <w:r>
-        <w:t xml:space="preserve">There are 428 values, almost exactly half of the </w:t>
+        <w:t xml:space="preserve">Wind direction has a mean of 180 </w:t>
       </w:r>
       <w:proofErr w:type="spellStart"/>
       <w:r>
-        <w:t>station_complex_id</w:t>
+        <w:t>deg</w:t>
       </w:r>
       <w:proofErr w:type="spellEnd"/>
       <w:r>
-        <w:t xml:space="preserve"> values. </w:t>
-      </w:r>
-      <w:proofErr w:type="gramStart"/>
-      <w:r>
-        <w:t>Similar to</w:t>
-      </w:r>
-      <w:proofErr w:type="gramEnd"/>
-      <w:r>
-        <w:t xml:space="preserve"> station complex ID, this has an even distribution across all values. The magnitude is higher than station complex ID as there are multiple IDs per station.</w:t>
+        <w:t xml:space="preserve">, with a min of 0 </w:t>
+      </w:r>
+      <w:proofErr w:type="spellStart"/>
+      <w:r>
+        <w:t>deg</w:t>
+      </w:r>
+      <w:proofErr w:type="spellEnd"/>
+      <w:r>
+        <w:t xml:space="preserve"> and a max of 360 deg.</w:t>
+      </w:r>
+      <w:r>
+        <w:t xml:space="preserve"> No values are missing.</w:t>
       </w:r>
     </w:p>
     <w:p>
@@ -777,7 +791,7 @@
         </w:numPr>
       </w:pPr>
       <w:r>
-        <w:t>Borough</w:t>
+        <w:t>Wind Speed</w:t>
       </w:r>
     </w:p>
     <w:p>
@@ -789,13 +803,10 @@
         </w:numPr>
       </w:pPr>
       <w:r>
-        <w:t xml:space="preserve">Data from </w:t>
-      </w:r>
-      <w:r>
-        <w:t>5</w:t>
-      </w:r>
-      <w:r>
-        <w:t xml:space="preserve"> boroughs. Staten island has the lowest proportion of datapoints, while Brooklyn has the highest.</w:t>
+        <w:t>Wind speed has a mean of 15 km/h, with a min of 0 km/h and a max of 38.4 km/h</w:t>
+      </w:r>
+      <w:r>
+        <w:t>. No values are missing.</w:t>
       </w:r>
     </w:p>
     <w:p>
@@ -807,7 +818,10 @@
         </w:numPr>
       </w:pPr>
       <w:r>
-        <w:t>Payment Method</w:t>
+        <w:t>Wind</w:t>
+      </w:r>
+      <w:r>
+        <w:t xml:space="preserve"> Peak Gust</w:t>
       </w:r>
     </w:p>
     <w:p>
@@ -819,39 +833,7 @@
         </w:numPr>
       </w:pPr>
       <w:r>
-        <w:t xml:space="preserve">Two payment methods, </w:t>
-      </w:r>
-      <w:proofErr w:type="spellStart"/>
-      <w:r>
-        <w:t>metrocard</w:t>
-      </w:r>
-      <w:proofErr w:type="spellEnd"/>
-      <w:r>
-        <w:t xml:space="preserve"> and </w:t>
-      </w:r>
-      <w:proofErr w:type="spellStart"/>
-      <w:r>
-        <w:t>omny</w:t>
-      </w:r>
-      <w:proofErr w:type="spellEnd"/>
-      <w:r>
-        <w:t xml:space="preserve">. </w:t>
-      </w:r>
-      <w:proofErr w:type="spellStart"/>
-      <w:r>
-        <w:t>Metrocard</w:t>
-      </w:r>
-      <w:proofErr w:type="spellEnd"/>
-      <w:r>
-        <w:t xml:space="preserve"> is more frequent than </w:t>
-      </w:r>
-      <w:proofErr w:type="spellStart"/>
-      <w:r>
-        <w:t>omny</w:t>
-      </w:r>
-      <w:proofErr w:type="spellEnd"/>
-      <w:r>
-        <w:t>.</w:t>
+        <w:t>100% of values are missing.</w:t>
       </w:r>
     </w:p>
     <w:p>
@@ -863,7 +845,7 @@
         </w:numPr>
       </w:pPr>
       <w:r>
-        <w:t>Fare Class Category</w:t>
+        <w:t>Pressure</w:t>
       </w:r>
     </w:p>
     <w:p>
@@ -875,18 +857,31 @@
         </w:numPr>
       </w:pPr>
       <w:r>
-        <w:t xml:space="preserve">10 </w:t>
-      </w:r>
-      <w:r>
-        <w:t xml:space="preserve">possible values. </w:t>
+        <w:t xml:space="preserve">Pressure has a mean of 1016 </w:t>
       </w:r>
       <w:proofErr w:type="spellStart"/>
       <w:r>
-        <w:t>Metrocard</w:t>
+        <w:t>hPa</w:t>
       </w:r>
       <w:proofErr w:type="spellEnd"/>
       <w:r>
-        <w:t xml:space="preserve"> – Full Fare is the most popular, while OMNY – Other is the least popular. This is in line with the distribution of payment methods.</w:t>
+        <w:t xml:space="preserve">, with a min of 982 </w:t>
+      </w:r>
+      <w:proofErr w:type="spellStart"/>
+      <w:r>
+        <w:t>hPa</w:t>
+      </w:r>
+      <w:proofErr w:type="spellEnd"/>
+      <w:r>
+        <w:t xml:space="preserve"> and a max of 1040 </w:t>
+      </w:r>
+      <w:proofErr w:type="spellStart"/>
+      <w:r>
+        <w:t>hPa</w:t>
+      </w:r>
+      <w:proofErr w:type="spellEnd"/>
+      <w:r>
+        <w:t>.</w:t>
       </w:r>
     </w:p>
     <w:p>
@@ -897,11 +892,12 @@
           <w:numId w:val="1"/>
         </w:numPr>
       </w:pPr>
-      <w:proofErr w:type="spellStart"/>
-      <w:r>
-        <w:t>Georeference</w:t>
-      </w:r>
-      <w:proofErr w:type="spellEnd"/>
+      <w:r>
+        <w:t>T</w:t>
+      </w:r>
+      <w:r>
+        <w:t>otal Sunshine Duration</w:t>
+      </w:r>
     </w:p>
     <w:p>
       <w:pPr>
@@ -912,42 +908,200 @@
         </w:numPr>
       </w:pPr>
       <w:r>
-        <w:t xml:space="preserve">There are 976 values. </w:t>
+        <w:t>100% of values are missing</w:t>
+      </w:r>
+      <w:r>
+        <w:t>.</w:t>
+      </w:r>
+    </w:p>
+    <w:p>
+      <w:pPr>
+        <w:pStyle w:val="Heading3"/>
+      </w:pPr>
+      <w:r>
+        <w:t>Histograms</w:t>
+      </w:r>
+    </w:p>
+    <w:p>
+      <w:r>
+        <w:t>All Histograms can be found in the appendix as a summary sheet. All features show a plausible distribution.</w:t>
+      </w:r>
+    </w:p>
+    <w:p>
+      <w:pPr>
+        <w:pStyle w:val="Heading2"/>
+      </w:pPr>
+      <w:r>
+        <w:t xml:space="preserve">Review </w:t>
+      </w:r>
+      <w:r>
+        <w:t>Categorical</w:t>
+      </w:r>
+      <w:r>
+        <w:t xml:space="preserve"> Features</w:t>
+      </w:r>
+    </w:p>
+    <w:p>
+      <w:r>
+        <w:t>There</w:t>
+      </w:r>
+      <w:r>
+        <w:t xml:space="preserve"> is 1</w:t>
+      </w:r>
+      <w:r>
+        <w:t xml:space="preserve"> </w:t>
+      </w:r>
+      <w:r>
+        <w:t xml:space="preserve">categorical </w:t>
+      </w:r>
+      <w:r>
+        <w:t>feature in the dataset:</w:t>
+      </w:r>
+    </w:p>
+    <w:p>
+      <w:pPr>
+        <w:pStyle w:val="ListParagraph"/>
+        <w:numPr>
+          <w:ilvl w:val="0"/>
+          <w:numId w:val="1"/>
+        </w:numPr>
+      </w:pPr>
+      <w:r>
+        <w:t>Weather Condition Code</w:t>
+      </w:r>
+    </w:p>
+    <w:p>
+      <w:pPr>
+        <w:pStyle w:val="ListParagraph"/>
+        <w:numPr>
+          <w:ilvl w:val="1"/>
+          <w:numId w:val="1"/>
+        </w:numPr>
+      </w:pPr>
+      <w:r>
+        <w:t xml:space="preserve">This has </w:t>
+      </w:r>
+      <w:r>
+        <w:t xml:space="preserve">19 unique </w:t>
+      </w:r>
+      <w:r>
+        <w:t>values</w:t>
+      </w:r>
+      <w:r>
+        <w:t xml:space="preserve">. Most common code is 2 (fair), followed by 3 </w:t>
+      </w:r>
+      <w:proofErr w:type="gramStart"/>
+      <w:r>
+        <w:t>( cloudy</w:t>
+      </w:r>
+      <w:proofErr w:type="gramEnd"/>
+      <w:r>
+        <w:t>)</w:t>
+      </w:r>
+    </w:p>
+    <w:p>
+      <w:pPr>
+        <w:pStyle w:val="Heading2"/>
+      </w:pPr>
+      <w:r>
+        <w:t>Comparison with Data Obtained from NOAA</w:t>
+      </w:r>
+    </w:p>
+    <w:p>
+      <w:pPr>
+        <w:pStyle w:val="Heading3"/>
+      </w:pPr>
+      <w:r>
+        <w:t>Summary</w:t>
+      </w:r>
+    </w:p>
+    <w:p>
+      <w:r>
+        <w:t xml:space="preserve">Data was collected from multiple NOAA </w:t>
       </w:r>
       <w:proofErr w:type="spellStart"/>
       <w:r>
-        <w:t>Georeference</w:t>
+        <w:t>meterological</w:t>
       </w:r>
       <w:proofErr w:type="spellEnd"/>
       <w:r>
-        <w:t xml:space="preserve"> has the same distribution as </w:t>
+        <w:t xml:space="preserve"> stations around New York between Jan and Jun 2023 and compared to </w:t>
       </w:r>
       <w:proofErr w:type="spellStart"/>
       <w:r>
-        <w:t>station_complex_id</w:t>
+        <w:t>meteostat</w:t>
       </w:r>
       <w:proofErr w:type="spellEnd"/>
       <w:r>
-        <w:t>, which is consistent with expectations.</w:t>
-      </w:r>
-      <w:r>
-        <w:t xml:space="preserve"> There appear to be more values than station complex ID. This may be due to station complexes moving over time. </w:t>
-      </w:r>
+        <w:t xml:space="preserve"> data collected at the same time point</w:t>
+      </w:r>
+      <w:r>
+        <w:t xml:space="preserve"> at the coordinates of Central Park (</w:t>
+      </w:r>
+      <w:r>
+        <w:t>40.7789, -73.9692</w:t>
+      </w:r>
+      <w:r>
+        <w:t xml:space="preserve">). Temperature, relative humidity, wind speed, </w:t>
+      </w:r>
+      <w:r>
+        <w:lastRenderedPageBreak/>
+        <w:t xml:space="preserve">precipitation and wind direction were compared between the </w:t>
+      </w:r>
+      <w:proofErr w:type="spellStart"/>
+      <w:r>
+        <w:t>meteostat</w:t>
+      </w:r>
+      <w:proofErr w:type="spellEnd"/>
+      <w:r>
+        <w:t xml:space="preserve"> data and multiple New York meteorological stations. The </w:t>
+      </w:r>
+      <w:proofErr w:type="spellStart"/>
+      <w:r>
+        <w:t>meteostat</w:t>
+      </w:r>
+      <w:proofErr w:type="spellEnd"/>
+      <w:r>
+        <w:t xml:space="preserve"> data aligns with data collected from Newark airport, and this appears to be the station that </w:t>
+      </w:r>
+      <w:proofErr w:type="spellStart"/>
+      <w:r>
+        <w:t>meteostat</w:t>
+      </w:r>
+      <w:proofErr w:type="spellEnd"/>
+      <w:r>
+        <w:t xml:space="preserve"> collects NYC weather data from. Box plots of temperature, relative humidity, wind speed and wind direction deltas vs Newark and </w:t>
+      </w:r>
+      <w:proofErr w:type="gramStart"/>
+      <w:r>
+        <w:t>Central park</w:t>
+      </w:r>
+      <w:proofErr w:type="gramEnd"/>
+      <w:r>
+        <w:t xml:space="preserve"> are shown in the appendix. Temperature, precipitation, and relative humidity are tightly </w:t>
+      </w:r>
+      <w:proofErr w:type="gramStart"/>
+      <w:r>
+        <w:t>correlated,</w:t>
+      </w:r>
+      <w:proofErr w:type="gramEnd"/>
+      <w:r>
+        <w:t xml:space="preserve"> however wind speed and </w:t>
+      </w:r>
+      <w:r>
+        <w:t>wind direction are not. For this reason, wind speed and wind direction are recommended to be dropped from the data.</w:t>
+      </w:r>
+    </w:p>
+    <w:p>
+      <w:pPr>
+        <w:ind w:left="1440" w:hanging="1440"/>
+      </w:pPr>
     </w:p>
     <w:p>
       <w:pPr>
         <w:pStyle w:val="Heading2"/>
       </w:pPr>
       <w:r>
-        <w:t>Comparison with Data Obtained from NOAA</w:t>
-      </w:r>
-    </w:p>
-    <w:p/>
-    <w:p>
-      <w:pPr>
-        <w:pStyle w:val="Heading2"/>
-      </w:pPr>
-      <w:r>
         <w:t xml:space="preserve">Actions to </w:t>
       </w:r>
       <w:proofErr w:type="gramStart"/>
@@ -958,7 +1112,16 @@
     </w:p>
     <w:p>
       <w:r>
-        <w:t>1 action will be taken:</w:t>
+        <w:t>6</w:t>
+      </w:r>
+      <w:r>
+        <w:t xml:space="preserve"> action</w:t>
+      </w:r>
+      <w:r>
+        <w:t>s</w:t>
+      </w:r>
+      <w:r>
+        <w:t xml:space="preserve"> will be taken:</w:t>
       </w:r>
     </w:p>
     <w:p>
@@ -970,7 +1133,10 @@
         </w:numPr>
       </w:pPr>
       <w:r>
-        <w:t>Missing time – station ID complex combinations</w:t>
+        <w:t>Missing snow data</w:t>
+      </w:r>
+      <w:r>
+        <w:t>.</w:t>
       </w:r>
     </w:p>
     <w:p>
@@ -982,7 +1148,158 @@
         </w:numPr>
       </w:pPr>
       <w:r>
-        <w:t>Missing time - station ID complex combinations will be added in as new rows with the mode longitude, latitude, station ID etc values, and 0 as ridership and transfer numbers.</w:t>
+        <w:t>Drop snow feature.</w:t>
+      </w:r>
+    </w:p>
+    <w:p>
+      <w:pPr>
+        <w:pStyle w:val="ListParagraph"/>
+        <w:numPr>
+          <w:ilvl w:val="0"/>
+          <w:numId w:val="2"/>
+        </w:numPr>
+      </w:pPr>
+      <w:r>
+        <w:t>Missing wind peak gust data</w:t>
+      </w:r>
+      <w:r>
+        <w:t>.</w:t>
+      </w:r>
+    </w:p>
+    <w:p>
+      <w:pPr>
+        <w:pStyle w:val="ListParagraph"/>
+        <w:numPr>
+          <w:ilvl w:val="1"/>
+          <w:numId w:val="2"/>
+        </w:numPr>
+      </w:pPr>
+      <w:r>
+        <w:t xml:space="preserve">Drop </w:t>
+      </w:r>
+      <w:r>
+        <w:t>wind peak gust</w:t>
+      </w:r>
+      <w:r>
+        <w:t xml:space="preserve"> feature.</w:t>
+      </w:r>
+    </w:p>
+    <w:p>
+      <w:pPr>
+        <w:pStyle w:val="ListParagraph"/>
+        <w:numPr>
+          <w:ilvl w:val="0"/>
+          <w:numId w:val="2"/>
+        </w:numPr>
+      </w:pPr>
+      <w:r>
+        <w:t>Missing total sun duration data</w:t>
+      </w:r>
+      <w:r>
+        <w:t>.</w:t>
+      </w:r>
+    </w:p>
+    <w:p>
+      <w:pPr>
+        <w:pStyle w:val="ListParagraph"/>
+        <w:numPr>
+          <w:ilvl w:val="1"/>
+          <w:numId w:val="2"/>
+        </w:numPr>
+      </w:pPr>
+      <w:r>
+        <w:t>Drop total sun duration feature.</w:t>
+      </w:r>
+    </w:p>
+    <w:p>
+      <w:pPr>
+        <w:pStyle w:val="ListParagraph"/>
+        <w:numPr>
+          <w:ilvl w:val="0"/>
+          <w:numId w:val="2"/>
+        </w:numPr>
+      </w:pPr>
+      <w:r>
+        <w:t>Missing precipitation values.</w:t>
+      </w:r>
+    </w:p>
+    <w:p>
+      <w:pPr>
+        <w:pStyle w:val="ListParagraph"/>
+        <w:numPr>
+          <w:ilvl w:val="1"/>
+          <w:numId w:val="2"/>
+        </w:numPr>
+      </w:pPr>
+      <w:r>
+        <w:t>Impute value as mode value (0).</w:t>
+      </w:r>
+    </w:p>
+    <w:p>
+      <w:pPr>
+        <w:pStyle w:val="ListParagraph"/>
+        <w:numPr>
+          <w:ilvl w:val="0"/>
+          <w:numId w:val="2"/>
+        </w:numPr>
+      </w:pPr>
+      <w:r>
+        <w:t>Weather condition code missing values</w:t>
+      </w:r>
+    </w:p>
+    <w:p>
+      <w:pPr>
+        <w:pStyle w:val="ListParagraph"/>
+        <w:numPr>
+          <w:ilvl w:val="1"/>
+          <w:numId w:val="2"/>
+        </w:numPr>
+      </w:pPr>
+      <w:r>
+        <w:t>Impute code as mode value (2).</w:t>
+      </w:r>
+    </w:p>
+    <w:p>
+      <w:pPr>
+        <w:pStyle w:val="ListParagraph"/>
+        <w:numPr>
+          <w:ilvl w:val="0"/>
+          <w:numId w:val="2"/>
+        </w:numPr>
+      </w:pPr>
+      <w:r>
+        <w:t xml:space="preserve">Inconsistent wind speed and wind direction between different NOAA </w:t>
+      </w:r>
+      <w:proofErr w:type="spellStart"/>
+      <w:r>
+        <w:t>meterological</w:t>
+      </w:r>
+      <w:proofErr w:type="spellEnd"/>
+      <w:r>
+        <w:t xml:space="preserve"> sites and </w:t>
+      </w:r>
+      <w:proofErr w:type="spellStart"/>
+      <w:r>
+        <w:t>meteostat</w:t>
+      </w:r>
+      <w:proofErr w:type="spellEnd"/>
+      <w:r>
+        <w:t xml:space="preserve"> data</w:t>
+      </w:r>
+      <w:r>
+        <w:t>.</w:t>
+      </w:r>
+    </w:p>
+    <w:p>
+      <w:pPr>
+        <w:pStyle w:val="ListParagraph"/>
+        <w:numPr>
+          <w:ilvl w:val="1"/>
+          <w:numId w:val="2"/>
+        </w:numPr>
+      </w:pPr>
+      <w:r>
+        <w:t>Drop wind speed and wind direction features.</w:t>
       </w:r>
     </w:p>
     <w:p>
@@ -990,32 +1307,83 @@
         <w:pStyle w:val="Heading1"/>
       </w:pPr>
       <w:r>
+        <w:t>Appendix</w:t>
+      </w:r>
+    </w:p>
+    <w:p>
+      <w:pPr>
+        <w:pStyle w:val="Heading2"/>
+      </w:pPr>
+      <w:r>
+        <w:t>Continuous Features</w:t>
+      </w:r>
+    </w:p>
+    <w:p>
+      <w:pPr>
+        <w:pStyle w:val="Heading3"/>
+      </w:pPr>
+      <w:r>
+        <w:t>Descriptive Statistics</w:t>
+      </w:r>
+    </w:p>
+    <w:p>
+      <w:r>
+        <w:drawing>
+          <wp:inline distT="0" distB="0" distL="0" distR="0" wp14:anchorId="0A56447C" wp14:editId="2CCD97F1">
+            <wp:extent cx="5731510" cy="1478280"/>
+            <wp:effectExtent l="0" t="0" r="0" b="0"/>
+            <wp:docPr id="123572133" name="Picture 2"/>
+            <wp:cNvGraphicFramePr>
+              <a:graphicFrameLocks xmlns:a="http://schemas.openxmlformats.org/drawingml/2006/main" noChangeAspect="1"/>
+            </wp:cNvGraphicFramePr>
+            <a:graphic xmlns:a="http://schemas.openxmlformats.org/drawingml/2006/main">
+              <a:graphicData uri="http://schemas.openxmlformats.org/drawingml/2006/picture">
+                <pic:pic xmlns:pic="http://schemas.openxmlformats.org/drawingml/2006/picture">
+                  <pic:nvPicPr>
+                    <pic:cNvPr id="0" name="Picture 2"/>
+                    <pic:cNvPicPr>
+                      <a:picLocks noChangeAspect="1" noChangeArrowheads="1"/>
+                    </pic:cNvPicPr>
+                  </pic:nvPicPr>
+                  <pic:blipFill>
+                    <a:blip r:embed="rId5">
+                      <a:extLst>
+                        <a:ext uri="{28A0092B-C50C-407E-A947-70E740481C1C}">
+                          <a14:useLocalDpi xmlns:a14="http://schemas.microsoft.com/office/drawing/2010/main" val="0"/>
+                        </a:ext>
+                      </a:extLst>
+                    </a:blip>
+                    <a:srcRect/>
+                    <a:stretch>
+                      <a:fillRect/>
+                    </a:stretch>
+                  </pic:blipFill>
+                  <pic:spPr bwMode="auto">
+                    <a:xfrm>
+                      <a:off x="0" y="0"/>
+                      <a:ext cx="5731510" cy="1478280"/>
+                    </a:xfrm>
+                    <a:prstGeom prst="rect">
+                      <a:avLst/>
+                    </a:prstGeom>
+                    <a:noFill/>
+                    <a:ln>
+                      <a:noFill/>
+                    </a:ln>
+                  </pic:spPr>
+                </pic:pic>
+              </a:graphicData>
+            </a:graphic>
+          </wp:inline>
+        </w:drawing>
+      </w:r>
+    </w:p>
+    <w:p>
+      <w:pPr>
+        <w:pStyle w:val="Heading3"/>
+      </w:pPr>
+      <w:r>
         <w:lastRenderedPageBreak/>
-        <w:t>Appendix</w:t>
-      </w:r>
-    </w:p>
-    <w:p>
-      <w:pPr>
-        <w:pStyle w:val="Heading2"/>
-      </w:pPr>
-      <w:r>
-        <w:t>Continuous Features</w:t>
-      </w:r>
-    </w:p>
-    <w:p>
-      <w:pPr>
-        <w:pStyle w:val="Heading3"/>
-      </w:pPr>
-      <w:r>
-        <w:t>Descriptive Statistics</w:t>
-      </w:r>
-    </w:p>
-    <w:p/>
-    <w:p>
-      <w:pPr>
-        <w:pStyle w:val="Heading3"/>
-      </w:pPr>
-      <w:r>
         <w:t>Histograms</w:t>
       </w:r>
     </w:p>
@@ -1040,7 +1408,7 @@
                     <pic:cNvPicPr/>
                   </pic:nvPicPr>
                   <pic:blipFill>
-                    <a:blip r:embed="rId5"/>
+                    <a:blip r:embed="rId6"/>
                     <a:stretch>
                       <a:fillRect/>
                     </a:stretch>
@@ -1062,26 +1430,34 @@
       </w:r>
     </w:p>
     <w:p/>
+    <w:p/>
+    <w:p>
+      <w:pPr>
+        <w:pStyle w:val="Heading2"/>
+        <w:rPr>
+          <w:rFonts w:asciiTheme="minorHAnsi" w:hAnsiTheme="minorHAnsi"/>
+        </w:rPr>
+      </w:pPr>
+      <w:r>
+        <w:rPr>
+          <w:rFonts w:asciiTheme="minorHAnsi" w:hAnsiTheme="minorHAnsi"/>
+        </w:rPr>
+        <w:t>Categorical Features</w:t>
+      </w:r>
+    </w:p>
     <w:p>
       <w:pPr>
         <w:pStyle w:val="Heading3"/>
       </w:pPr>
       <w:r>
-        <w:lastRenderedPageBreak/>
-        <w:t>Box Plots</w:t>
-      </w:r>
-    </w:p>
-    <w:p>
-      <w:r>
-        <w:rPr>
-          <w:noProof/>
-        </w:rPr>
-        <w:lastRenderedPageBreak/>
+        <w:t>Descriptive Statistics</w:t>
+      </w:r>
+      <w:r>
         <w:drawing>
-          <wp:inline distT="0" distB="0" distL="0" distR="0" wp14:anchorId="5DB3C52B" wp14:editId="148304E9">
-            <wp:extent cx="5605780" cy="8863330"/>
+          <wp:inline distT="0" distB="0" distL="0" distR="0" wp14:anchorId="4D40C500" wp14:editId="027345BB">
+            <wp:extent cx="5731510" cy="382905"/>
             <wp:effectExtent l="0" t="0" r="0" b="0"/>
-            <wp:docPr id="74594535" name="Picture 1" descr="A collage of graphs&#10;&#10;Description automatically generated"/>
+            <wp:docPr id="102264810" name="Picture 1"/>
             <wp:cNvGraphicFramePr>
               <a:graphicFrameLocks xmlns:a="http://schemas.openxmlformats.org/drawingml/2006/main" noChangeAspect="1"/>
             </wp:cNvGraphicFramePr>
@@ -1089,11 +1465,71 @@
               <a:graphicData uri="http://schemas.openxmlformats.org/drawingml/2006/picture">
                 <pic:pic xmlns:pic="http://schemas.openxmlformats.org/drawingml/2006/picture">
                   <pic:nvPicPr>
-                    <pic:cNvPr id="74594535" name="Picture 1" descr="A collage of graphs&#10;&#10;Description automatically generated"/>
+                    <pic:cNvPr id="0" name="Picture 1"/>
+                    <pic:cNvPicPr>
+                      <a:picLocks noChangeAspect="1" noChangeArrowheads="1"/>
+                    </pic:cNvPicPr>
+                  </pic:nvPicPr>
+                  <pic:blipFill>
+                    <a:blip r:embed="rId7">
+                      <a:extLst>
+                        <a:ext uri="{28A0092B-C50C-407E-A947-70E740481C1C}">
+                          <a14:useLocalDpi xmlns:a14="http://schemas.microsoft.com/office/drawing/2010/main" val="0"/>
+                        </a:ext>
+                      </a:extLst>
+                    </a:blip>
+                    <a:srcRect/>
+                    <a:stretch>
+                      <a:fillRect/>
+                    </a:stretch>
+                  </pic:blipFill>
+                  <pic:spPr bwMode="auto">
+                    <a:xfrm>
+                      <a:off x="0" y="0"/>
+                      <a:ext cx="5731510" cy="382905"/>
+                    </a:xfrm>
+                    <a:prstGeom prst="rect">
+                      <a:avLst/>
+                    </a:prstGeom>
+                    <a:noFill/>
+                    <a:ln>
+                      <a:noFill/>
+                    </a:ln>
+                  </pic:spPr>
+                </pic:pic>
+              </a:graphicData>
+            </a:graphic>
+          </wp:inline>
+        </w:drawing>
+      </w:r>
+    </w:p>
+    <w:p>
+      <w:pPr>
+        <w:pStyle w:val="Heading3"/>
+      </w:pPr>
+      <w:r>
+        <w:t>Box Plots</w:t>
+      </w:r>
+    </w:p>
+    <w:p>
+      <w:r>
+        <w:drawing>
+          <wp:inline distT="0" distB="0" distL="0" distR="0" wp14:anchorId="23224195" wp14:editId="1002FCEF">
+            <wp:extent cx="2611061" cy="2112339"/>
+            <wp:effectExtent l="0" t="0" r="0" b="0"/>
+            <wp:docPr id="773587437" name="Picture 1" descr="A graph with numbers and lines&#10;&#10;Description automatically generated"/>
+            <wp:cNvGraphicFramePr>
+              <a:graphicFrameLocks xmlns:a="http://schemas.openxmlformats.org/drawingml/2006/main" noChangeAspect="1"/>
+            </wp:cNvGraphicFramePr>
+            <a:graphic xmlns:a="http://schemas.openxmlformats.org/drawingml/2006/main">
+              <a:graphicData uri="http://schemas.openxmlformats.org/drawingml/2006/picture">
+                <pic:pic xmlns:pic="http://schemas.openxmlformats.org/drawingml/2006/picture">
+                  <pic:nvPicPr>
+                    <pic:cNvPr id="773587437" name="Picture 1" descr="A graph with numbers and lines&#10;&#10;Description automatically generated"/>
                     <pic:cNvPicPr/>
                   </pic:nvPicPr>
                   <pic:blipFill>
-                    <a:blip r:embed="rId6"/>
+                    <a:blip r:embed="rId8"/>
                     <a:stretch>
                       <a:fillRect/>
                     </a:stretch>
@@ -1101,7 +1537,257 @@
                   <pic:spPr>
                     <a:xfrm>
                       <a:off x="0" y="0"/>
-                      <a:ext cx="5605780" cy="8863330"/>
+                      <a:ext cx="2614199" cy="2114877"/>
+                    </a:xfrm>
+                    <a:prstGeom prst="rect">
+                      <a:avLst/>
+                    </a:prstGeom>
+                  </pic:spPr>
+                </pic:pic>
+              </a:graphicData>
+            </a:graphic>
+          </wp:inline>
+        </w:drawing>
+      </w:r>
+    </w:p>
+    <w:p>
+      <w:pPr>
+        <w:pStyle w:val="Heading2"/>
+      </w:pPr>
+      <w:r>
+        <w:lastRenderedPageBreak/>
+        <w:t>Comparison with NOAA Data</w:t>
+      </w:r>
+    </w:p>
+    <w:p>
+      <w:pPr>
+        <w:pStyle w:val="Heading3"/>
+      </w:pPr>
+      <w:r>
+        <w:t xml:space="preserve">Newark vs </w:t>
+      </w:r>
+      <w:proofErr w:type="spellStart"/>
+      <w:r>
+        <w:t>Meteostat</w:t>
+      </w:r>
+      <w:proofErr w:type="spellEnd"/>
+    </w:p>
+    <w:p>
+      <w:pPr>
+        <w:pStyle w:val="Heading4"/>
+      </w:pPr>
+      <w:r>
+        <w:t>Descriptive Statistics</w:t>
+      </w:r>
+    </w:p>
+    <w:p>
+      <w:r>
+        <w:drawing>
+          <wp:inline distT="0" distB="0" distL="0" distR="0" wp14:anchorId="5A95163C" wp14:editId="15EB206D">
+            <wp:extent cx="5731510" cy="1053465"/>
+            <wp:effectExtent l="0" t="0" r="0" b="0"/>
+            <wp:docPr id="525388663" name="Picture 3"/>
+            <wp:cNvGraphicFramePr>
+              <a:graphicFrameLocks xmlns:a="http://schemas.openxmlformats.org/drawingml/2006/main" noChangeAspect="1"/>
+            </wp:cNvGraphicFramePr>
+            <a:graphic xmlns:a="http://schemas.openxmlformats.org/drawingml/2006/main">
+              <a:graphicData uri="http://schemas.openxmlformats.org/drawingml/2006/picture">
+                <pic:pic xmlns:pic="http://schemas.openxmlformats.org/drawingml/2006/picture">
+                  <pic:nvPicPr>
+                    <pic:cNvPr id="0" name="Picture 3"/>
+                    <pic:cNvPicPr>
+                      <a:picLocks noChangeAspect="1" noChangeArrowheads="1"/>
+                    </pic:cNvPicPr>
+                  </pic:nvPicPr>
+                  <pic:blipFill>
+                    <a:blip r:embed="rId9">
+                      <a:extLst>
+                        <a:ext uri="{28A0092B-C50C-407E-A947-70E740481C1C}">
+                          <a14:useLocalDpi xmlns:a14="http://schemas.microsoft.com/office/drawing/2010/main" val="0"/>
+                        </a:ext>
+                      </a:extLst>
+                    </a:blip>
+                    <a:srcRect/>
+                    <a:stretch>
+                      <a:fillRect/>
+                    </a:stretch>
+                  </pic:blipFill>
+                  <pic:spPr bwMode="auto">
+                    <a:xfrm>
+                      <a:off x="0" y="0"/>
+                      <a:ext cx="5731510" cy="1053465"/>
+                    </a:xfrm>
+                    <a:prstGeom prst="rect">
+                      <a:avLst/>
+                    </a:prstGeom>
+                    <a:noFill/>
+                    <a:ln>
+                      <a:noFill/>
+                    </a:ln>
+                  </pic:spPr>
+                </pic:pic>
+              </a:graphicData>
+            </a:graphic>
+          </wp:inline>
+        </w:drawing>
+      </w:r>
+    </w:p>
+    <w:p>
+      <w:pPr>
+        <w:pStyle w:val="Heading4"/>
+      </w:pPr>
+      <w:r>
+        <w:t>Box Plots</w:t>
+      </w:r>
+    </w:p>
+    <w:p>
+      <w:r>
+        <w:drawing>
+          <wp:inline distT="0" distB="0" distL="0" distR="0" wp14:anchorId="2703EFE3" wp14:editId="6968D256">
+            <wp:extent cx="3800310" cy="2554873"/>
+            <wp:effectExtent l="0" t="0" r="0" b="0"/>
+            <wp:docPr id="1703668062" name="Picture 1" descr="A graph of a number of blue and white bars&#10;&#10;Description automatically generated with medium confidence"/>
+            <wp:cNvGraphicFramePr>
+              <a:graphicFrameLocks xmlns:a="http://schemas.openxmlformats.org/drawingml/2006/main" noChangeAspect="1"/>
+            </wp:cNvGraphicFramePr>
+            <a:graphic xmlns:a="http://schemas.openxmlformats.org/drawingml/2006/main">
+              <a:graphicData uri="http://schemas.openxmlformats.org/drawingml/2006/picture">
+                <pic:pic xmlns:pic="http://schemas.openxmlformats.org/drawingml/2006/picture">
+                  <pic:nvPicPr>
+                    <pic:cNvPr id="1703668062" name="Picture 1" descr="A graph of a number of blue and white bars&#10;&#10;Description automatically generated with medium confidence"/>
+                    <pic:cNvPicPr/>
+                  </pic:nvPicPr>
+                  <pic:blipFill>
+                    <a:blip r:embed="rId10"/>
+                    <a:stretch>
+                      <a:fillRect/>
+                    </a:stretch>
+                  </pic:blipFill>
+                  <pic:spPr>
+                    <a:xfrm>
+                      <a:off x="0" y="0"/>
+                      <a:ext cx="3803423" cy="2556966"/>
+                    </a:xfrm>
+                    <a:prstGeom prst="rect">
+                      <a:avLst/>
+                    </a:prstGeom>
+                  </pic:spPr>
+                </pic:pic>
+              </a:graphicData>
+            </a:graphic>
+          </wp:inline>
+        </w:drawing>
+      </w:r>
+    </w:p>
+    <w:p>
+      <w:pPr>
+        <w:pStyle w:val="Heading3"/>
+      </w:pPr>
+      <w:r>
+        <w:t xml:space="preserve">Central Park vs </w:t>
+      </w:r>
+      <w:proofErr w:type="spellStart"/>
+      <w:r>
+        <w:t>Meteostat</w:t>
+      </w:r>
+      <w:proofErr w:type="spellEnd"/>
+    </w:p>
+    <w:p>
+      <w:pPr>
+        <w:pStyle w:val="Heading4"/>
+      </w:pPr>
+      <w:r>
+        <w:t>Descriptive Statistics</w:t>
+      </w:r>
+    </w:p>
+    <w:p>
+      <w:r>
+        <w:drawing>
+          <wp:inline distT="0" distB="0" distL="0" distR="0" wp14:anchorId="3D62493F" wp14:editId="46CABAD7">
+            <wp:extent cx="5618480" cy="1152525"/>
+            <wp:effectExtent l="0" t="0" r="0" b="0"/>
+            <wp:docPr id="2071894870" name="Picture 4"/>
+            <wp:cNvGraphicFramePr>
+              <a:graphicFrameLocks xmlns:a="http://schemas.openxmlformats.org/drawingml/2006/main" noChangeAspect="1"/>
+            </wp:cNvGraphicFramePr>
+            <a:graphic xmlns:a="http://schemas.openxmlformats.org/drawingml/2006/main">
+              <a:graphicData uri="http://schemas.openxmlformats.org/drawingml/2006/picture">
+                <pic:pic xmlns:pic="http://schemas.openxmlformats.org/drawingml/2006/picture">
+                  <pic:nvPicPr>
+                    <pic:cNvPr id="0" name="Picture 4"/>
+                    <pic:cNvPicPr>
+                      <a:picLocks noChangeAspect="1" noChangeArrowheads="1"/>
+                    </pic:cNvPicPr>
+                  </pic:nvPicPr>
+                  <pic:blipFill>
+                    <a:blip r:embed="rId11">
+                      <a:extLst>
+                        <a:ext uri="{28A0092B-C50C-407E-A947-70E740481C1C}">
+                          <a14:useLocalDpi xmlns:a14="http://schemas.microsoft.com/office/drawing/2010/main" val="0"/>
+                        </a:ext>
+                      </a:extLst>
+                    </a:blip>
+                    <a:srcRect/>
+                    <a:stretch>
+                      <a:fillRect/>
+                    </a:stretch>
+                  </pic:blipFill>
+                  <pic:spPr bwMode="auto">
+                    <a:xfrm>
+                      <a:off x="0" y="0"/>
+                      <a:ext cx="5618480" cy="1152525"/>
+                    </a:xfrm>
+                    <a:prstGeom prst="rect">
+                      <a:avLst/>
+                    </a:prstGeom>
+                    <a:noFill/>
+                    <a:ln>
+                      <a:noFill/>
+                    </a:ln>
+                  </pic:spPr>
+                </pic:pic>
+              </a:graphicData>
+            </a:graphic>
+          </wp:inline>
+        </w:drawing>
+      </w:r>
+    </w:p>
+    <w:p>
+      <w:pPr>
+        <w:pStyle w:val="Heading4"/>
+      </w:pPr>
+      <w:r>
+        <w:lastRenderedPageBreak/>
+        <w:t>Box Plots</w:t>
+      </w:r>
+    </w:p>
+    <w:p>
+      <w:r>
+        <w:drawing>
+          <wp:inline distT="0" distB="0" distL="0" distR="0" wp14:anchorId="447EF0E1" wp14:editId="070DD449">
+            <wp:extent cx="3567746" cy="2398525"/>
+            <wp:effectExtent l="0" t="0" r="0" b="0"/>
+            <wp:docPr id="1194842442" name="Picture 1" descr="A graph of a graph&#10;&#10;Description automatically generated with medium confidence"/>
+            <wp:cNvGraphicFramePr>
+              <a:graphicFrameLocks xmlns:a="http://schemas.openxmlformats.org/drawingml/2006/main" noChangeAspect="1"/>
+            </wp:cNvGraphicFramePr>
+            <a:graphic xmlns:a="http://schemas.openxmlformats.org/drawingml/2006/main">
+              <a:graphicData uri="http://schemas.openxmlformats.org/drawingml/2006/picture">
+                <pic:pic xmlns:pic="http://schemas.openxmlformats.org/drawingml/2006/picture">
+                  <pic:nvPicPr>
+                    <pic:cNvPr id="1194842442" name="Picture 1" descr="A graph of a graph&#10;&#10;Description automatically generated with medium confidence"/>
+                    <pic:cNvPicPr/>
+                  </pic:nvPicPr>
+                  <pic:blipFill>
+                    <a:blip r:embed="rId12"/>
+                    <a:stretch>
+                      <a:fillRect/>
+                    </a:stretch>
+                  </pic:blipFill>
+                  <pic:spPr>
+                    <a:xfrm>
+                      <a:off x="0" y="0"/>
+                      <a:ext cx="3574117" cy="2402808"/>
                     </a:xfrm>
                     <a:prstGeom prst="rect">
                       <a:avLst/>
@@ -1242,7 +1928,7 @@
   <w:abstractNum w:abstractNumId="1" w15:restartNumberingAfterBreak="0">
     <w:nsid w:val="72027E6D"/>
     <w:multiLevelType w:val="hybridMultilevel"/>
-    <w:tmpl w:val="1B4478DA"/>
+    <w:tmpl w:val="5AF01AEE"/>
     <w:lvl w:ilvl="0" w:tplc="18090001">
       <w:start w:val="1"/>
       <w:numFmt w:val="bullet"/>
@@ -1761,6 +2447,7 @@
   <w:style w:type="paragraph" w:default="1" w:styleId="Normal">
     <w:name w:val="Normal"/>
     <w:qFormat/>
+    <w:rsid w:val="006A0F40"/>
   </w:style>
   <w:style w:type="paragraph" w:styleId="Heading1">
     <w:name w:val="heading 1"/>
@@ -1833,7 +2520,6 @@
     <w:next w:val="Normal"/>
     <w:link w:val="Heading4Char"/>
     <w:uiPriority w:val="9"/>
-    <w:semiHidden/>
     <w:unhideWhenUsed/>
     <w:qFormat/>
     <w:rsid w:val="00D44C1A"/>
@@ -1962,7 +2648,6 @@
   <w:style w:type="character" w:default="1" w:styleId="DefaultParagraphFont">
     <w:name w:val="Default Paragraph Font"/>
     <w:uiPriority w:val="1"/>
-    <w:semiHidden/>
     <w:unhideWhenUsed/>
   </w:style>
   <w:style w:type="table" w:default="1" w:styleId="TableNormal">
@@ -2030,7 +2715,6 @@
     <w:basedOn w:val="DefaultParagraphFont"/>
     <w:link w:val="Heading4"/>
     <w:uiPriority w:val="9"/>
-    <w:semiHidden/>
     <w:rsid w:val="00D44C1A"/>
     <w:rPr>
       <w:rFonts w:eastAsiaTheme="majorEastAsia" w:cstheme="majorBidi"/>

</xml_diff>